<commit_message>
Signature format incorrectly set.
</commit_message>
<xml_diff>
--- a/arches_her/docx/WSI Amend Letter.docx
+++ b/arches_her/docx/WSI Amend Letter.docx
@@ -500,8 +500,6 @@
           <w:iCs/>
         </w:rPr>
       </w:pPr>
-      <w:bookmarkStart w:id="0" w:name="_GoBack"/>
-      <w:bookmarkEnd w:id="0"/>
       <w:r>
         <w:rPr>
           <w:i/>
@@ -832,10 +830,18 @@
     <w:p>
       <w:pPr>
         <w:pStyle w:val="Keybody"/>
-      </w:pPr>
-      <w:r>
+        <w:rPr>
+          <w:rFonts w:ascii="Source Sans Pro" w:hAnsi="Source Sans Pro"/>
+        </w:rPr>
+      </w:pPr>
+      <w:bookmarkStart w:id="0" w:name="_GoBack"/>
+      <w:r>
+        <w:rPr>
+          <w:rFonts w:ascii="Source Sans Pro" w:hAnsi="Source Sans Pro"/>
+        </w:rPr>
         <w:t>&lt;Casework Officer&gt;</w:t>
       </w:r>
+      <w:bookmarkEnd w:id="0"/>
     </w:p>
     <w:p>
       <w:pPr>
@@ -2279,9 +2285,12 @@
 </file>
 
 <file path=customXml/item1.xml><?xml version="1.0" encoding="utf-8"?>
-<p:properties xmlns:p="http://schemas.microsoft.com/office/2006/metadata/properties" xmlns:xsi="http://www.w3.org/2001/XMLSchema-instance" xmlns:pc="http://schemas.microsoft.com/office/infopath/2007/PartnerControls">
-  <documentManagement/>
-</p:properties>
+<?mso-contentType ?>
+<FormTemplates xmlns="http://schemas.microsoft.com/sharepoint/v3/contenttype/forms">
+  <Display>DocumentLibraryForm</Display>
+  <Edit>DocumentLibraryForm</Edit>
+  <New>DocumentLibraryForm</New>
+</FormTemplates>
 </file>
 
 <file path=customXml/item2.xml><?xml version="1.0" encoding="utf-8"?>
@@ -2502,19 +2511,15 @@
 </file>
 
 <file path=customXml/item3.xml><?xml version="1.0" encoding="utf-8"?>
-<?mso-contentType ?>
-<FormTemplates xmlns="http://schemas.microsoft.com/sharepoint/v3/contenttype/forms">
-  <Display>DocumentLibraryForm</Display>
-  <Edit>DocumentLibraryForm</Edit>
-  <New>DocumentLibraryForm</New>
-</FormTemplates>
+<p:properties xmlns:p="http://schemas.microsoft.com/office/2006/metadata/properties" xmlns:xsi="http://www.w3.org/2001/XMLSchema-instance" xmlns:pc="http://schemas.microsoft.com/office/infopath/2007/PartnerControls">
+  <documentManagement/>
+</p:properties>
 </file>
 
 <file path=customXml/itemProps1.xml><?xml version="1.0" encoding="utf-8"?>
-<ds:datastoreItem xmlns:ds="http://schemas.openxmlformats.org/officeDocument/2006/customXml" ds:itemID="{2989DC44-4B13-4740-B645-639EA52BF22F}">
+<ds:datastoreItem xmlns:ds="http://schemas.openxmlformats.org/officeDocument/2006/customXml" ds:itemID="{2E67EADA-41D7-4716-8F6B-E695B1A8DB66}">
   <ds:schemaRefs>
-    <ds:schemaRef ds:uri="http://schemas.microsoft.com/office/2006/metadata/properties"/>
-    <ds:schemaRef ds:uri="http://schemas.microsoft.com/office/infopath/2007/PartnerControls"/>
+    <ds:schemaRef ds:uri="http://schemas.microsoft.com/sharepoint/v3/contenttype/forms"/>
   </ds:schemaRefs>
 </ds:datastoreItem>
 </file>
@@ -2539,9 +2544,10 @@
 </file>
 
 <file path=customXml/itemProps3.xml><?xml version="1.0" encoding="utf-8"?>
-<ds:datastoreItem xmlns:ds="http://schemas.openxmlformats.org/officeDocument/2006/customXml" ds:itemID="{2E67EADA-41D7-4716-8F6B-E695B1A8DB66}">
+<ds:datastoreItem xmlns:ds="http://schemas.openxmlformats.org/officeDocument/2006/customXml" ds:itemID="{2989DC44-4B13-4740-B645-639EA52BF22F}">
   <ds:schemaRefs>
-    <ds:schemaRef ds:uri="http://schemas.microsoft.com/sharepoint/v3/contenttype/forms"/>
+    <ds:schemaRef ds:uri="http://schemas.microsoft.com/office/2006/metadata/properties"/>
+    <ds:schemaRef ds:uri="http://schemas.microsoft.com/office/infopath/2007/PartnerControls"/>
   </ds:schemaRefs>
 </ds:datastoreItem>
 </file>
</xml_diff>

<commit_message>
Corrections to WSI Amend letter
</commit_message>
<xml_diff>
--- a/arches_her/docx/WSI Amend Letter.docx
+++ b/arches_her/docx/WSI Amend Letter.docx
@@ -12,7 +12,7 @@
       </w:tblGrid>
       <w:tr>
         <w:trPr>
-          <w:trHeight w:hRule="exact" w:val="1343"/>
+          <w:trHeight w:val="1343"/>
         </w:trPr>
         <w:tc>
           <w:tcPr>
@@ -36,10 +36,10 @@
                 <w:lang w:eastAsia="en-GB"/>
               </w:rPr>
               <w:drawing>
-                <wp:inline distT="0" distB="0" distL="0" distR="0" wp14:anchorId="7FFB5C46" wp14:editId="690FDF97">
+                <wp:inline distT="0" distB="0" distL="0" distR="0" wp14:anchorId="537385C2" wp14:editId="397007D3">
                   <wp:extent cx="2600325" cy="819150"/>
                   <wp:effectExtent l="0" t="0" r="9525" b="0"/>
-                  <wp:docPr id="1" name="Picture 1"/>
+                  <wp:docPr id="4" name="Picture 4"/>
                   <wp:cNvGraphicFramePr>
                     <a:graphicFrameLocks xmlns:a="http://schemas.openxmlformats.org/drawingml/2006/main" noChangeAspect="1"/>
                   </wp:cNvGraphicFramePr>
@@ -166,19 +166,14 @@
     </w:p>
     <w:p>
       <w:pPr>
-        <w:tabs>
-          <w:tab w:val="left" w:pos="5245"/>
-        </w:tabs>
         <w:spacing w:after="0" w:line="240" w:lineRule="auto"/>
         <w:rPr>
           <w:rFonts w:ascii="Source Sans Pro Light" w:hAnsi="Source Sans Pro Light"/>
         </w:rPr>
         <w:sectPr>
-          <w:footerReference w:type="default" r:id="rId10"/>
           <w:pgSz w:w="11906" w:h="16838"/>
           <w:pgMar w:top="1440" w:right="1440" w:bottom="1440" w:left="1440" w:header="708" w:footer="708" w:gutter="0"/>
-          <w:cols w:space="708"/>
-          <w:docGrid w:linePitch="360"/>
+          <w:cols w:space="720"/>
         </w:sectPr>
       </w:pPr>
     </w:p>
@@ -190,135 +185,204 @@
         <w:spacing w:after="0" w:line="240" w:lineRule="auto"/>
         <w:rPr>
           <w:rFonts w:ascii="Source Sans Pro Light" w:hAnsi="Source Sans Pro Light"/>
-          <w:sz w:val="20"/>
-          <w:szCs w:val="20"/>
-        </w:rPr>
-      </w:pPr>
-    </w:p>
-    <w:p>
-      <w:pPr>
-        <w:pStyle w:val="KeyHeadDetails"/>
-      </w:pPr>
-      <w:r>
+        </w:rPr>
+      </w:pPr>
+    </w:p>
+    <w:p>
+      <w:pPr>
+        <w:tabs>
+          <w:tab w:val="left" w:pos="5245"/>
+        </w:tabs>
+        <w:spacing w:after="0" w:line="240" w:lineRule="auto"/>
+        <w:rPr>
+          <w:rFonts w:ascii="Source Sans Pro Light" w:hAnsi="Source Sans Pro Light"/>
+        </w:rPr>
+      </w:pPr>
+      <w:r>
+        <w:rPr>
+          <w:rFonts w:ascii="Source Sans Pro Light" w:hAnsi="Source Sans Pro Light"/>
+        </w:rPr>
         <w:t>&lt;Name of person consulting&gt;</w:t>
       </w:r>
     </w:p>
     <w:p>
       <w:pPr>
-        <w:pStyle w:val="KeyHeadDetails"/>
-      </w:pPr>
-      <w:r>
-        <w:t>&lt;Address of consulting organisation&gt;</w:t>
-      </w:r>
-    </w:p>
-    <w:p>
-      <w:pPr>
-        <w:pStyle w:val="KeyHeadDetails"/>
-      </w:pPr>
-    </w:p>
-    <w:p>
-      <w:pPr>
-        <w:pStyle w:val="KeyHeadDetails"/>
-      </w:pPr>
-      <w:r>
+        <w:tabs>
+          <w:tab w:val="left" w:pos="5245"/>
+        </w:tabs>
+        <w:spacing w:after="0" w:line="240" w:lineRule="auto"/>
+        <w:rPr>
+          <w:rFonts w:ascii="Source Sans Pro Light" w:hAnsi="Source Sans Pro Light"/>
+        </w:rPr>
+      </w:pPr>
+      <w:r>
+        <w:rPr>
+          <w:rFonts w:ascii="Source Sans Pro Light" w:hAnsi="Source Sans Pro Light"/>
+        </w:rPr>
+        <w:t xml:space="preserve">&lt;Address of consulting organisation&gt; </w:t>
+      </w:r>
+    </w:p>
+    <w:p>
+      <w:pPr>
+        <w:tabs>
+          <w:tab w:val="left" w:pos="5245"/>
+        </w:tabs>
+        <w:spacing w:after="0" w:line="240" w:lineRule="auto"/>
+        <w:rPr>
+          <w:rFonts w:ascii="Source Sans Pro Light" w:hAnsi="Source Sans Pro Light"/>
+        </w:rPr>
+      </w:pPr>
+    </w:p>
+    <w:p>
+      <w:pPr>
+        <w:tabs>
+          <w:tab w:val="left" w:pos="5245"/>
+        </w:tabs>
+        <w:spacing w:after="0" w:line="240" w:lineRule="auto"/>
+        <w:rPr>
+          <w:rFonts w:ascii="Source Sans Pro Light" w:hAnsi="Source Sans Pro Light"/>
+        </w:rPr>
+      </w:pPr>
+      <w:r>
+        <w:rPr>
+          <w:rFonts w:ascii="Source Sans Pro Light" w:hAnsi="Source Sans Pro Light"/>
+        </w:rPr>
         <w:br w:type="column"/>
       </w:r>
     </w:p>
     <w:p>
       <w:pPr>
-        <w:pStyle w:val="KeyHeadDetails"/>
-      </w:pPr>
-      <w:r>
-        <w:t xml:space="preserve">Your Ref: </w:t>
-      </w:r>
-      <w:r>
-        <w:t>&lt;Reference&gt;</w:t>
-      </w:r>
-    </w:p>
-    <w:p>
-      <w:pPr>
-        <w:pStyle w:val="KeyHeadDetails"/>
-      </w:pPr>
-      <w:r>
-        <w:t xml:space="preserve">Our Ref: </w:t>
-      </w:r>
-      <w:r>
-        <w:t>&lt;Primary Reference Number&gt;</w:t>
-      </w:r>
-    </w:p>
-    <w:p>
-      <w:pPr>
-        <w:pStyle w:val="KeyHeadDetails"/>
-      </w:pPr>
-      <w:r>
+        <w:tabs>
+          <w:tab w:val="left" w:pos="5245"/>
+        </w:tabs>
+        <w:spacing w:after="0" w:line="240" w:lineRule="auto"/>
+        <w:rPr>
+          <w:rFonts w:ascii="Source Sans Pro Light" w:hAnsi="Source Sans Pro Light"/>
+        </w:rPr>
+      </w:pPr>
+      <w:r>
+        <w:rPr>
+          <w:rFonts w:ascii="Source Sans Pro Light" w:hAnsi="Source Sans Pro Light"/>
+        </w:rPr>
+        <w:t>Your Ref: &lt;Reference&gt;</w:t>
+      </w:r>
+    </w:p>
+    <w:p>
+      <w:pPr>
+        <w:tabs>
+          <w:tab w:val="left" w:pos="5245"/>
+        </w:tabs>
+        <w:spacing w:after="0" w:line="240" w:lineRule="auto"/>
+        <w:rPr>
+          <w:rFonts w:ascii="Source Sans Pro Light" w:hAnsi="Source Sans Pro Light"/>
+        </w:rPr>
+      </w:pPr>
+      <w:r>
+        <w:rPr>
+          <w:rFonts w:ascii="Source Sans Pro Light" w:hAnsi="Source Sans Pro Light"/>
+        </w:rPr>
+        <w:t>Our Ref: &lt;Primary Reference Number&gt;</w:t>
+      </w:r>
+    </w:p>
+    <w:p>
+      <w:pPr>
+        <w:tabs>
+          <w:tab w:val="left" w:pos="5245"/>
+        </w:tabs>
+        <w:spacing w:after="0" w:line="240" w:lineRule="auto"/>
+        <w:rPr>
+          <w:rFonts w:ascii="Source Sans Pro Light" w:hAnsi="Source Sans Pro Light"/>
+        </w:rPr>
+      </w:pPr>
+      <w:r>
+        <w:rPr>
+          <w:rFonts w:ascii="Source Sans Pro Light" w:hAnsi="Source Sans Pro Light"/>
+        </w:rPr>
         <w:tab/>
       </w:r>
       <w:r>
+        <w:rPr>
+          <w:rFonts w:ascii="Source Sans Pro Light" w:hAnsi="Source Sans Pro Light"/>
+        </w:rPr>
         <w:tab/>
       </w:r>
       <w:r>
+        <w:rPr>
+          <w:rFonts w:ascii="Source Sans Pro Light" w:hAnsi="Source Sans Pro Light"/>
+        </w:rPr>
         <w:tab/>
       </w:r>
       <w:r>
+        <w:rPr>
+          <w:rFonts w:ascii="Source Sans Pro Light" w:hAnsi="Source Sans Pro Light"/>
+        </w:rPr>
         <w:tab/>
       </w:r>
     </w:p>
     <w:p>
       <w:pPr>
-        <w:pStyle w:val="KeyHeadDetails"/>
-      </w:pPr>
-      <w:r>
-        <w:t xml:space="preserve">Contact: </w:t>
-      </w:r>
-    </w:p>
-    <w:p>
-      <w:pPr>
-        <w:pStyle w:val="KeyHeadDetails"/>
-      </w:pPr>
-      <w:r>
-        <w:t>&lt;Casework Officer&gt;</w:t>
-      </w:r>
-    </w:p>
-    <w:p>
-      <w:pPr>
-        <w:pStyle w:val="KeyHeadDetails"/>
-      </w:pPr>
-      <w:r>
-        <w:t>&lt;Casework Officer Number&gt;</w:t>
-      </w:r>
-    </w:p>
-    <w:p>
-      <w:pPr>
-        <w:pStyle w:val="KeyHeadDetails"/>
-        <w:rPr>
-          <w:rFonts w:cs="Arial"/>
-        </w:rPr>
-      </w:pPr>
-      <w:r>
-        <w:rPr>
-          <w:rFonts w:cs="Arial"/>
-        </w:rPr>
-        <w:t>&lt;Casework Officer Email&gt;</w:t>
-      </w:r>
-    </w:p>
-    <w:p>
-      <w:pPr>
-        <w:tabs>
-          <w:tab w:val="left" w:pos="5245"/>
-        </w:tabs>
-        <w:spacing w:after="0" w:line="240" w:lineRule="auto"/>
-        <w:rPr>
-          <w:rFonts w:ascii="Source Sans Pro Light" w:hAnsi="Source Sans Pro Light"/>
-          <w:sz w:val="20"/>
-          <w:szCs w:val="20"/>
-        </w:rPr>
-      </w:pPr>
-    </w:p>
-    <w:p>
-      <w:pPr>
-        <w:tabs>
-          <w:tab w:val="left" w:pos="5245"/>
-        </w:tabs>
+        <w:tabs>
+          <w:tab w:val="left" w:pos="5245"/>
+        </w:tabs>
+        <w:spacing w:after="0" w:line="240" w:lineRule="auto"/>
+        <w:rPr>
+          <w:rFonts w:ascii="Source Sans Pro Light" w:hAnsi="Source Sans Pro Light"/>
+        </w:rPr>
+      </w:pPr>
+      <w:r>
+        <w:rPr>
+          <w:rFonts w:ascii="Source Sans Pro Light" w:hAnsi="Source Sans Pro Light"/>
+        </w:rPr>
+        <w:t>Contact: &lt;Casework Officer&gt;</w:t>
+      </w:r>
+    </w:p>
+    <w:p>
+      <w:pPr>
+        <w:tabs>
+          <w:tab w:val="left" w:pos="5245"/>
+        </w:tabs>
+        <w:spacing w:after="0" w:line="240" w:lineRule="auto"/>
+        <w:rPr>
+          <w:rFonts w:ascii="Source Sans Pro Light" w:hAnsi="Source Sans Pro Light"/>
+        </w:rPr>
+      </w:pPr>
+      <w:r>
+        <w:rPr>
+          <w:rFonts w:ascii="Source Sans Pro Light" w:hAnsi="Source Sans Pro Light"/>
+        </w:rPr>
+        <w:t>Direct Dial: &lt;Casework Officer Number&gt;</w:t>
+      </w:r>
+    </w:p>
+    <w:p>
+      <w:pPr>
+        <w:tabs>
+          <w:tab w:val="left" w:pos="5245"/>
+        </w:tabs>
+        <w:spacing w:after="0" w:line="240" w:lineRule="auto"/>
+        <w:rPr>
+          <w:rFonts w:ascii="Source Sans Pro Light" w:hAnsi="Source Sans Pro Light" w:cs="Arial"/>
+        </w:rPr>
+      </w:pPr>
+      <w:r>
+        <w:rPr>
+          <w:rFonts w:ascii="Source Sans Pro Light" w:hAnsi="Source Sans Pro Light"/>
+        </w:rPr>
+        <w:t>Email: &lt;Casework Officer Email&gt;</w:t>
+      </w:r>
+    </w:p>
+    <w:p>
+      <w:pPr>
+        <w:tabs>
+          <w:tab w:val="left" w:pos="5245"/>
+        </w:tabs>
+        <w:spacing w:after="0" w:line="240" w:lineRule="auto"/>
+        <w:rPr>
+          <w:rFonts w:ascii="Source Sans Pro Light" w:hAnsi="Source Sans Pro Light"/>
+        </w:rPr>
+      </w:pPr>
+    </w:p>
+    <w:p>
+      <w:pPr>
         <w:spacing w:after="0" w:line="240" w:lineRule="auto"/>
         <w:rPr>
           <w:rFonts w:ascii="Source Sans Pro Light" w:hAnsi="Source Sans Pro Light"/>
@@ -327,8 +391,10 @@
           <w:type w:val="continuous"/>
           <w:pgSz w:w="11906" w:h="16838"/>
           <w:pgMar w:top="1440" w:right="1440" w:bottom="1440" w:left="1440" w:header="708" w:footer="708" w:gutter="0"/>
-          <w:cols w:num="2" w:space="720"/>
-          <w:docGrid w:linePitch="360"/>
+          <w:cols w:num="2" w:space="720" w:equalWidth="0">
+            <w:col w:w="5004" w:space="720"/>
+            <w:col w:w="3300"/>
+          </w:cols>
         </w:sectPr>
       </w:pPr>
     </w:p>
@@ -345,58 +411,83 @@
     </w:p>
     <w:p>
       <w:pPr>
-        <w:pStyle w:val="Keybody"/>
-      </w:pPr>
-      <w:r>
+        <w:tabs>
+          <w:tab w:val="left" w:pos="5245"/>
+        </w:tabs>
+        <w:spacing w:after="0" w:line="240" w:lineRule="auto"/>
+        <w:rPr>
+          <w:rFonts w:ascii="Source Sans Pro Light" w:hAnsi="Source Sans Pro Light"/>
+        </w:rPr>
+      </w:pPr>
+      <w:r>
+        <w:rPr>
+          <w:rFonts w:ascii="Source Sans Pro Light" w:hAnsi="Source Sans Pro Light"/>
+        </w:rPr>
         <w:t xml:space="preserve">                                                                                           </w:t>
       </w:r>
       <w:r>
+        <w:rPr>
+          <w:rFonts w:ascii="Source Sans Pro Light" w:hAnsi="Source Sans Pro Light"/>
+        </w:rPr>
         <w:tab/>
       </w:r>
       <w:r>
+        <w:rPr>
+          <w:rFonts w:ascii="Source Sans Pro Light" w:hAnsi="Source Sans Pro Light"/>
+        </w:rPr>
         <w:tab/>
-        <w:t xml:space="preserve"> </w:t>
-      </w:r>
-      <w:r>
-        <w:t>&lt;Completion Date&gt;</w:t>
-      </w:r>
-    </w:p>
-    <w:p>
-      <w:pPr>
-        <w:tabs>
-          <w:tab w:val="left" w:pos="5245"/>
-        </w:tabs>
-        <w:spacing w:after="0" w:line="240" w:lineRule="auto"/>
-        <w:rPr>
-          <w:rFonts w:ascii="Source Sans Pro Light" w:hAnsi="Source Sans Pro Light"/>
-        </w:rPr>
-      </w:pPr>
-    </w:p>
-    <w:p>
-      <w:pPr>
-        <w:tabs>
-          <w:tab w:val="left" w:pos="5245"/>
-        </w:tabs>
-        <w:spacing w:after="0" w:line="240" w:lineRule="auto"/>
-        <w:rPr>
-          <w:rFonts w:ascii="Source Sans Pro Light" w:hAnsi="Source Sans Pro Light"/>
-        </w:rPr>
-      </w:pPr>
-    </w:p>
-    <w:p>
-      <w:pPr>
-        <w:pStyle w:val="Keybody"/>
-      </w:pPr>
-      <w:r>
-        <w:t>Dear</w:t>
-      </w:r>
-      <w:r>
-        <w:t xml:space="preserve"> </w:t>
-      </w:r>
-      <w:r>
+        <w:t xml:space="preserve"> &lt;Completion Date&gt;</w:t>
+      </w:r>
+    </w:p>
+    <w:p>
+      <w:pPr>
+        <w:tabs>
+          <w:tab w:val="left" w:pos="5245"/>
+        </w:tabs>
+        <w:spacing w:after="0" w:line="240" w:lineRule="auto"/>
+        <w:rPr>
+          <w:rFonts w:ascii="Source Sans Pro Light" w:hAnsi="Source Sans Pro Light"/>
+        </w:rPr>
+      </w:pPr>
+    </w:p>
+    <w:p>
+      <w:pPr>
+        <w:tabs>
+          <w:tab w:val="left" w:pos="5245"/>
+        </w:tabs>
+        <w:spacing w:after="0" w:line="240" w:lineRule="auto"/>
+        <w:rPr>
+          <w:rFonts w:ascii="Source Sans Pro Light" w:hAnsi="Source Sans Pro Light"/>
+        </w:rPr>
+      </w:pPr>
+    </w:p>
+    <w:p>
+      <w:pPr>
+        <w:tabs>
+          <w:tab w:val="left" w:pos="5245"/>
+        </w:tabs>
+        <w:spacing w:after="0" w:line="240" w:lineRule="auto"/>
+        <w:rPr>
+          <w:rFonts w:ascii="Source Sans Pro Light" w:hAnsi="Source Sans Pro Light"/>
+        </w:rPr>
+      </w:pPr>
+      <w:r>
+        <w:rPr>
+          <w:rFonts w:ascii="Source Sans Pro Light" w:hAnsi="Source Sans Pro Light"/>
+        </w:rPr>
+        <w:t xml:space="preserve">Dear </w:t>
+      </w:r>
+      <w:r>
+        <w:rPr>
+          <w:rFonts w:ascii="Source Sans Pro Light" w:hAnsi="Source Sans Pro Light" w:cs="Arial"/>
+          <w:noProof/>
+        </w:rPr>
         <w:t>&lt;Contact Name&gt;</w:t>
       </w:r>
       <w:r>
+        <w:rPr>
+          <w:rFonts w:ascii="Source Sans Pro Light" w:hAnsi="Source Sans Pro Light" w:cs="Arial"/>
+        </w:rPr>
         <w:t>,</w:t>
       </w:r>
     </w:p>
@@ -446,64 +537,64 @@
           <w:rFonts w:ascii="Source Sans Pro Light" w:hAnsi="Source Sans Pro Light"/>
           <w:b/>
         </w:rPr>
-        <w:t>NATIONAL PLANNING POLICY FRAMEWORK 20</w:t>
-      </w:r>
-      <w:r>
-        <w:rPr>
-          <w:rFonts w:ascii="Source Sans Pro Light" w:hAnsi="Source Sans Pro Light"/>
+        <w:t>NATIONAL PLANNING POLICY FRAMEWORK 2021</w:t>
+      </w:r>
+    </w:p>
+    <w:p>
+      <w:pPr>
+        <w:tabs>
+          <w:tab w:val="left" w:pos="5245"/>
+        </w:tabs>
+        <w:spacing w:after="0" w:line="240" w:lineRule="auto"/>
+        <w:rPr>
+          <w:rFonts w:ascii="Source Sans Pro Light" w:hAnsi="Source Sans Pro Light"/>
+        </w:rPr>
+      </w:pPr>
+    </w:p>
+    <w:p>
+      <w:pPr>
+        <w:tabs>
+          <w:tab w:val="left" w:pos="-1094"/>
+          <w:tab w:val="left" w:pos="-720"/>
+          <w:tab w:val="left" w:pos="0"/>
+          <w:tab w:val="left" w:pos="720"/>
+          <w:tab w:val="left" w:pos="1440"/>
+          <w:tab w:val="left" w:pos="2160"/>
+          <w:tab w:val="left" w:pos="2880"/>
+          <w:tab w:val="left" w:pos="3600"/>
+          <w:tab w:val="left" w:pos="4320"/>
+          <w:tab w:val="left" w:pos="5040"/>
+          <w:tab w:val="left" w:pos="5760"/>
+          <w:tab w:val="left" w:pos="6099"/>
+          <w:tab w:val="left" w:pos="7200"/>
+        </w:tabs>
+        <w:spacing w:after="0" w:line="240" w:lineRule="auto"/>
+        <w:rPr>
+          <w:rFonts w:cs="Arial"/>
           <w:b/>
         </w:rPr>
-        <w:t>21</w:t>
-      </w:r>
-    </w:p>
-    <w:p>
-      <w:pPr>
-        <w:tabs>
-          <w:tab w:val="left" w:pos="5245"/>
-        </w:tabs>
-        <w:spacing w:after="0" w:line="240" w:lineRule="auto"/>
-        <w:rPr>
-          <w:rFonts w:ascii="Source Sans Pro Light" w:hAnsi="Source Sans Pro Light"/>
-        </w:rPr>
-      </w:pPr>
-    </w:p>
-    <w:p>
-      <w:pPr>
-        <w:pStyle w:val="Keybody"/>
-        <w:rPr>
+      </w:pPr>
+      <w:r>
+        <w:rPr>
+          <w:rFonts w:cs="Arial"/>
           <w:b/>
-          <w:bCs/>
-        </w:rPr>
-      </w:pPr>
-      <w:r>
-        <w:rPr>
-          <w:b/>
-          <w:bCs/>
         </w:rPr>
         <w:t>&lt;Consultation Name&gt;</w:t>
       </w:r>
     </w:p>
     <w:p>
       <w:pPr>
-        <w:pStyle w:val="Keybody"/>
-        <w:rPr>
-          <w:i/>
-          <w:iCs/>
-        </w:rPr>
-      </w:pPr>
-    </w:p>
-    <w:p>
-      <w:pPr>
-        <w:pStyle w:val="Keybody"/>
-        <w:rPr>
-          <w:i/>
-          <w:iCs/>
-        </w:rPr>
-      </w:pPr>
-      <w:r>
-        <w:rPr>
-          <w:i/>
-          <w:iCs/>
+        <w:tabs>
+          <w:tab w:val="left" w:pos="5245"/>
+        </w:tabs>
+        <w:spacing w:after="0" w:line="240" w:lineRule="auto"/>
+        <w:rPr>
+          <w:rFonts w:ascii="Source Sans Pro Light" w:hAnsi="Source Sans Pro Light"/>
+        </w:rPr>
+      </w:pPr>
+      <w:r>
+        <w:rPr>
+          <w:rFonts w:cs="Arial"/>
         </w:rPr>
         <w:t>&lt;Proposal Description&gt;</w:t>
       </w:r>
@@ -569,19 +660,19 @@
     </w:p>
     <w:p>
       <w:pPr>
-        <w:pStyle w:val="Keybody"/>
-      </w:pPr>
-      <w:r>
-        <w:t>Thank you for your consultation received on</w:t>
-      </w:r>
-      <w:r>
-        <w:t xml:space="preserve"> </w:t>
-      </w:r>
-      <w:r>
-        <w:t>&lt;Log Date&gt;</w:t>
-      </w:r>
-      <w:r>
-        <w:t>.</w:t>
+        <w:tabs>
+          <w:tab w:val="left" w:pos="5245"/>
+        </w:tabs>
+        <w:spacing w:after="0" w:line="240" w:lineRule="auto"/>
+        <w:rPr>
+          <w:rFonts w:ascii="Source Sans Pro Light" w:hAnsi="Source Sans Pro Light"/>
+        </w:rPr>
+      </w:pPr>
+      <w:r>
+        <w:rPr>
+          <w:rFonts w:ascii="Source Sans Pro Light" w:hAnsi="Source Sans Pro Light"/>
+        </w:rPr>
+        <w:t>Thank you for your consultation received on &lt;Log Date&gt;.</w:t>
       </w:r>
     </w:p>
     <w:p>
@@ -637,39 +728,37 @@
         <w:rPr>
           <w:rFonts w:ascii="Source Sans Pro Light" w:hAnsi="Source Sans Pro Light"/>
         </w:rPr>
-        <w:t xml:space="preserve">Having considered the submitted document I consider that it requires amendment to accord with relevant standards and guidance and that the following changes should be made before it is approved as </w:t>
-      </w:r>
-      <w:proofErr w:type="gramStart"/>
-      <w:r>
-        <w:rPr>
-          <w:rFonts w:ascii="Source Sans Pro Light" w:hAnsi="Source Sans Pro Light"/>
-        </w:rPr>
-        <w:t>being in compliance with</w:t>
-      </w:r>
-      <w:proofErr w:type="gramEnd"/>
-      <w:r>
-        <w:rPr>
-          <w:rFonts w:ascii="Source Sans Pro Light" w:hAnsi="Source Sans Pro Light"/>
-        </w:rPr>
-        <w:t xml:space="preserve"> the condition:</w:t>
-      </w:r>
-    </w:p>
-    <w:p>
-      <w:pPr>
-        <w:tabs>
-          <w:tab w:val="left" w:pos="5245"/>
-        </w:tabs>
-        <w:spacing w:after="0" w:line="240" w:lineRule="auto"/>
-        <w:rPr>
-          <w:rFonts w:ascii="Source Sans Pro Light" w:hAnsi="Source Sans Pro Light"/>
-        </w:rPr>
-      </w:pPr>
-    </w:p>
-    <w:p>
-      <w:pPr>
-        <w:pStyle w:val="Keybody"/>
-      </w:pPr>
-      <w:r>
+        <w:lastRenderedPageBreak/>
+        <w:t>Having considered the submitted document I consider that it requires amendment to accord with relevant standards and guidance and that the following changes should be made before it is approved as being in compliance with the condition:</w:t>
+      </w:r>
+    </w:p>
+    <w:p>
+      <w:pPr>
+        <w:tabs>
+          <w:tab w:val="left" w:pos="5245"/>
+        </w:tabs>
+        <w:spacing w:after="0" w:line="240" w:lineRule="auto"/>
+        <w:rPr>
+          <w:rFonts w:ascii="Source Sans Pro Light" w:hAnsi="Source Sans Pro Light"/>
+        </w:rPr>
+      </w:pPr>
+    </w:p>
+    <w:p>
+      <w:pPr>
+        <w:tabs>
+          <w:tab w:val="left" w:pos="5245"/>
+        </w:tabs>
+        <w:spacing w:after="0" w:line="240" w:lineRule="auto"/>
+        <w:rPr>
+          <w:rFonts w:ascii="Source Sans Pro Light" w:hAnsi="Source Sans Pro Light"/>
+        </w:rPr>
+      </w:pPr>
+      <w:bookmarkStart w:id="0" w:name="_GoBack"/>
+      <w:bookmarkEnd w:id="0"/>
+      <w:r>
+        <w:rPr>
+          <w:rFonts w:ascii="Source Sans Pro Light" w:hAnsi="Source Sans Pro Light"/>
+        </w:rPr>
         <w:t>&lt;Condition&gt;</w:t>
       </w:r>
     </w:p>
@@ -726,7 +815,6 @@
         <w:rPr>
           <w:rFonts w:ascii="Source Sans Pro Light" w:hAnsi="Source Sans Pro Light"/>
         </w:rPr>
-        <w:lastRenderedPageBreak/>
         <w:t>Once a revised written scheme is approved, the start date when known should be communicated by the archaeological practice to me.  I will conduct monitoring visits on your behalf.</w:t>
       </w:r>
     </w:p>
@@ -829,47 +917,47 @@
     </w:p>
     <w:p>
       <w:pPr>
-        <w:pStyle w:val="Keybody"/>
-        <w:rPr>
-          <w:rFonts w:ascii="Source Sans Pro" w:hAnsi="Source Sans Pro"/>
-        </w:rPr>
-      </w:pPr>
-      <w:bookmarkStart w:id="0" w:name="_GoBack"/>
-      <w:r>
-        <w:rPr>
-          <w:rFonts w:ascii="Source Sans Pro" w:hAnsi="Source Sans Pro"/>
+        <w:tabs>
+          <w:tab w:val="left" w:pos="5245"/>
+        </w:tabs>
+        <w:spacing w:after="0" w:line="240" w:lineRule="auto"/>
+        <w:rPr>
+          <w:rFonts w:ascii="Source Sans Pro Light" w:hAnsi="Source Sans Pro Light"/>
+        </w:rPr>
+      </w:pPr>
+      <w:r>
+        <w:rPr>
+          <w:rFonts w:ascii="Source Sans Pro Light" w:hAnsi="Source Sans Pro Light"/>
         </w:rPr>
         <w:t>&lt;Casework Officer&gt;</w:t>
       </w:r>
-      <w:bookmarkEnd w:id="0"/>
-    </w:p>
-    <w:p>
-      <w:pPr>
-        <w:tabs>
-          <w:tab w:val="left" w:pos="5245"/>
-        </w:tabs>
-        <w:spacing w:after="0" w:line="240" w:lineRule="auto"/>
-        <w:rPr>
-          <w:rFonts w:ascii="Source Sans Pro Light" w:hAnsi="Source Sans Pro Light"/>
-        </w:rPr>
-      </w:pPr>
-      <w:r>
-        <w:rPr>
-          <w:rFonts w:ascii="Source Sans Pro Light" w:hAnsi="Source Sans Pro Light"/>
-        </w:rPr>
-        <w:t>Archaeology Advis</w:t>
-      </w:r>
-      <w:r>
-        <w:rPr>
-          <w:rFonts w:ascii="Source Sans Pro Light" w:hAnsi="Source Sans Pro Light"/>
-        </w:rPr>
-        <w:t>e</w:t>
-      </w:r>
-      <w:r>
-        <w:rPr>
-          <w:rFonts w:ascii="Source Sans Pro Light" w:hAnsi="Source Sans Pro Light"/>
-        </w:rPr>
-        <w:t>r</w:t>
+    </w:p>
+    <w:p>
+      <w:pPr>
+        <w:tabs>
+          <w:tab w:val="left" w:pos="5245"/>
+        </w:tabs>
+        <w:spacing w:after="0" w:line="240" w:lineRule="auto"/>
+        <w:rPr>
+          <w:rFonts w:ascii="Source Sans Pro Light" w:hAnsi="Source Sans Pro Light"/>
+        </w:rPr>
+      </w:pPr>
+    </w:p>
+    <w:p>
+      <w:pPr>
+        <w:tabs>
+          <w:tab w:val="left" w:pos="5245"/>
+        </w:tabs>
+        <w:spacing w:after="0" w:line="240" w:lineRule="auto"/>
+        <w:rPr>
+          <w:rFonts w:ascii="Source Sans Pro Light" w:hAnsi="Source Sans Pro Light"/>
+        </w:rPr>
+      </w:pPr>
+      <w:r>
+        <w:rPr>
+          <w:rFonts w:ascii="Source Sans Pro Light" w:hAnsi="Source Sans Pro Light"/>
+        </w:rPr>
+        <w:t>Archaeology Adviser</w:t>
       </w:r>
     </w:p>
     <w:p>
@@ -917,14 +1005,10 @@
         </w:rPr>
       </w:pPr>
     </w:p>
-    <w:p>
-      <w:pPr>
-        <w:rPr>
-          <w:rFonts w:ascii="Source Sans Pro Light" w:hAnsi="Source Sans Pro Light"/>
-        </w:rPr>
-      </w:pPr>
-    </w:p>
+    <w:p/>
+    <w:p/>
     <w:sectPr>
+      <w:footerReference w:type="default" r:id="rId10"/>
       <w:type w:val="continuous"/>
       <w:pgSz w:w="11906" w:h="16838"/>
       <w:pgMar w:top="1440" w:right="1440" w:bottom="1440" w:left="1440" w:header="708" w:footer="708" w:gutter="0"/>
@@ -1113,25 +1197,7 @@
               <w:spacing w:val="5"/>
               <w:sz w:val="16"/>
             </w:rPr>
-            <w:t xml:space="preserve">25 </w:t>
-          </w:r>
-          <w:proofErr w:type="spellStart"/>
-          <w:r>
-            <w:rPr>
-              <w:rFonts w:eastAsia="Calibri"/>
-              <w:spacing w:val="5"/>
-              <w:sz w:val="16"/>
-            </w:rPr>
-            <w:t>Dowgate</w:t>
-          </w:r>
-          <w:proofErr w:type="spellEnd"/>
-          <w:r>
-            <w:rPr>
-              <w:rFonts w:eastAsia="Calibri"/>
-              <w:spacing w:val="5"/>
-              <w:sz w:val="16"/>
-            </w:rPr>
-            <w:t xml:space="preserve"> Hill, </w:t>
+            <w:t xml:space="preserve">25 Dowgate Hill, </w:t>
           </w:r>
           <w:r>
             <w:rPr>

</xml_diff>